<commit_message>
learned create method on laravel
</commit_message>
<xml_diff>
--- a/Laravel/Laravel Notes/laravel.docx
+++ b/Laravel/Laravel Notes/laravel.docx
@@ -10996,6 +10996,8 @@
         </w:rPr>
         <w:t xml:space="preserve">এখন কমান্ড লাইনে </w:t>
       </w:r>
+      <w:bookmarkStart w:id="0" w:name="_GoBack"/>
+      <w:bookmarkEnd w:id="0"/>
       <w:r>
         <w:rPr>
           <w:rFonts w:ascii="Baloo Da 2 Medium" w:hAnsi="Baloo Da 2 Medium" w:cs="Baloo Da 2 Medium" w:hint="cs"/>
@@ -11077,18 +11079,17 @@
       <w:r>
         <w:rPr>
           <w:rFonts w:ascii="Baloo Da 2 Medium" w:hAnsi="Baloo Da 2 Medium" w:cs="Baloo Da 2 Medium" w:hint="cs"/>
-        </w:rPr>
-        <w:t>,</w:t>
-      </w:r>
-      <w:r>
-        <w:rPr>
-          <w:rFonts w:ascii="Baloo Da 2 Medium" w:hAnsi="Baloo Da 2 Medium" w:cs="Baloo Da 2 Medium" w:hint="cs"/>
           <w:cs/>
         </w:rPr>
         <w:t xml:space="preserve"> </w:t>
       </w:r>
-      <w:bookmarkStart w:id="0" w:name="_GoBack"/>
-      <w:bookmarkEnd w:id="0"/>
+      <w:r>
+        <w:rPr>
+          <w:rFonts w:ascii="Baloo Da 2 Medium" w:hAnsi="Baloo Da 2 Medium" w:cs="Mangal" w:hint="cs"/>
+          <w:cs/>
+        </w:rPr>
+        <w:t xml:space="preserve">। </w:t>
+      </w:r>
     </w:p>
     <w:p>
       <w:pPr>

</xml_diff>